<commit_message>
Update signature template files
</commit_message>
<xml_diff>
--- a/Signature templates/Company external English formal.[defaultNew].docx
+++ b/Signature templates/Company external English formal.[defaultNew].docx
@@ -25,14 +25,6 @@
           <w:lang w:val="en-GB"/>
         </w:rPr>
       </w:pPr>
-      <w:r>
-        <w:rPr>
-          <w:sz w:val="22"/>
-          <w:szCs w:val="22"/>
-          <w:lang w:val="en-GB"/>
-        </w:rPr>
-        <w:t> </w:t>
-      </w:r>
     </w:p>
     <w:p>
       <w:pPr>
@@ -54,6 +46,9 @@
       <w:pPr>
         <w:spacing w:after="240" w:line="240" w:lineRule="auto"/>
         <w:rPr>
+          <w:color w:val="575757"/>
+          <w:sz w:val="16"/>
+          <w:szCs w:val="16"/>
           <w:lang w:val="en-GB"/>
         </w:rPr>
       </w:pPr>
@@ -75,7 +70,6 @@
         </w:rPr>
         <w:br/>
       </w:r>
-      <w:bookmarkStart w:id="0" w:name="_GoBack"/>
       <w:r>
         <w:rPr>
           <w:b/>
@@ -178,6 +172,8 @@
       </w:r>
       <w:r>
         <w:rPr>
+          <w:sz w:val="16"/>
+          <w:szCs w:val="16"/>
           <w:lang w:val="en-GB"/>
         </w:rPr>
         <w:br/>
@@ -191,7 +187,7 @@
         </w:rPr>
         <w:t xml:space="preserve">T: </w:t>
       </w:r>
-      <w:hyperlink r:id="rId4" w:history="1">
+      <w:hyperlink r:id="rId6" w:history="1">
         <w:r>
           <w:rPr>
             <w:rStyle w:val="Hyperlink"/>
@@ -204,6 +200,8 @@
       </w:hyperlink>
       <w:r>
         <w:rPr>
+          <w:sz w:val="16"/>
+          <w:szCs w:val="16"/>
           <w:lang w:val="en-GB"/>
         </w:rPr>
         <w:br/>
@@ -217,7 +215,7 @@
         </w:rPr>
         <w:t xml:space="preserve">M: </w:t>
       </w:r>
-      <w:hyperlink r:id="rId5" w:history="1">
+      <w:hyperlink r:id="rId7" w:history="1">
         <w:r>
           <w:rPr>
             <w:rStyle w:val="Hyperlink"/>
@@ -230,11 +228,13 @@
       </w:hyperlink>
       <w:r>
         <w:rPr>
+          <w:sz w:val="16"/>
+          <w:szCs w:val="16"/>
           <w:lang w:val="en-GB"/>
         </w:rPr>
         <w:br/>
       </w:r>
-      <w:hyperlink r:id="rId6" w:history="1">
+      <w:hyperlink r:id="rId8" w:history="1">
         <w:r>
           <w:rPr>
             <w:rStyle w:val="Hyperlink"/>
@@ -247,11 +247,13 @@
       </w:hyperlink>
       <w:r>
         <w:rPr>
+          <w:sz w:val="16"/>
+          <w:szCs w:val="16"/>
           <w:lang w:val="en-GB"/>
         </w:rPr>
         <w:br/>
       </w:r>
-      <w:hyperlink r:id="rId7" w:history="1">
+      <w:hyperlink r:id="rId9" w:history="1">
         <w:r>
           <w:rPr>
             <w:rStyle w:val="Hyperlink"/>
@@ -259,9 +261,11 @@
             <w:szCs w:val="16"/>
             <w:lang w:val="en-GB"/>
           </w:rPr>
-          <w:t>www.itsv.at</w:t>
+          <w:t>www.superduper.com</w:t>
         </w:r>
       </w:hyperlink>
+      <w:bookmarkStart w:id="0" w:name="_GoBack"/>
+      <w:bookmarkEnd w:id="0"/>
       <w:r>
         <w:rPr>
           <w:color w:val="575757"/>
@@ -270,7 +274,6 @@
           <w:lang w:val="en-GB"/>
         </w:rPr>
         <w:br/>
-        <w:t> </w:t>
       </w:r>
       <w:r>
         <w:rPr>
@@ -288,8 +291,8 @@
           <w:snapToGrid w:val="0"/>
           <w:color w:val="000000"/>
           <w:w w:val="0"/>
-          <w:sz w:val="0"/>
-          <w:szCs w:val="0"/>
+          <w:sz w:val="16"/>
+          <w:szCs w:val="16"/>
           <w:u w:color="000000"/>
           <w:bdr w:val="none" w:sz="0" w:space="0" w:color="000000"/>
           <w:shd w:val="clear" w:color="000000" w:fill="000000"/>
@@ -312,7 +315,7 @@
                     </pic:cNvPicPr>
                   </pic:nvPicPr>
                   <pic:blipFill>
-                    <a:blip r:embed="rId8" cstate="print">
+                    <a:blip r:embed="rId10" cstate="print">
                       <a:extLst>
                         <a:ext uri="{28A0092B-C50C-407E-A947-70E740481C1C}">
                           <a14:useLocalDpi xmlns:a14="http://schemas.microsoft.com/office/drawing/2010/main" val="0"/>
@@ -342,26 +345,24 @@
           </wp:inline>
         </w:drawing>
       </w:r>
-      <w:r>
-        <w:rPr>
-          <w:color w:val="575757"/>
-          <w:sz w:val="16"/>
-          <w:szCs w:val="16"/>
-          <w:lang w:val="en-GB"/>
-        </w:rPr>
-        <w:t> </w:t>
-      </w:r>
-      <w:r>
-        <w:rPr>
-          <w:sz w:val="16"/>
-          <w:szCs w:val="16"/>
-          <w:lang w:val="en-GB"/>
-        </w:rPr>
-        <w:t> </w:t>
-      </w:r>
-      <w:bookmarkEnd w:id="0"/>
+    </w:p>
+    <w:p>
+      <w:pPr>
+        <w:spacing w:after="240" w:line="240" w:lineRule="auto"/>
+        <w:rPr>
+          <w:sz w:val="16"/>
+          <w:szCs w:val="16"/>
+          <w:lang w:val="en-GB"/>
+        </w:rPr>
+      </w:pPr>
     </w:p>
     <w:sectPr>
+      <w:headerReference w:type="even" r:id="rId11"/>
+      <w:headerReference w:type="default" r:id="rId12"/>
+      <w:footerReference w:type="even" r:id="rId13"/>
+      <w:footerReference w:type="default" r:id="rId14"/>
+      <w:headerReference w:type="first" r:id="rId15"/>
+      <w:footerReference w:type="first" r:id="rId16"/>
       <w:pgSz w:w="11906" w:h="16838"/>
       <w:pgMar w:top="1417" w:right="1417" w:bottom="1134" w:left="1417" w:header="708" w:footer="708" w:gutter="0"/>
       <w:cols w:space="708"/>
@@ -369,6 +370,116 @@
     </w:sectPr>
   </w:body>
 </w:document>
+</file>
+
+<file path=word/endnotes.xml><?xml version="1.0" encoding="utf-8"?>
+<w:endnotes xmlns:wpc="http://schemas.microsoft.com/office/word/2010/wordprocessingCanvas" xmlns:cx="http://schemas.microsoft.com/office/drawing/2014/chartex" xmlns:cx1="http://schemas.microsoft.com/office/drawing/2015/9/8/chartex" xmlns:mc="http://schemas.openxmlformats.org/markup-compatibility/2006" xmlns:o="urn:schemas-microsoft-com:office:office" xmlns:r="http://schemas.openxmlformats.org/officeDocument/2006/relationships" xmlns:m="http://schemas.openxmlformats.org/officeDocument/2006/math" xmlns:v="urn:schemas-microsoft-com:vml" xmlns:wp14="http://schemas.microsoft.com/office/word/2010/wordprocessingDrawing" xmlns:wp="http://schemas.openxmlformats.org/drawingml/2006/wordprocessingDrawing" xmlns:w10="urn:schemas-microsoft-com:office:word" xmlns:w="http://schemas.openxmlformats.org/wordprocessingml/2006/main" xmlns:w14="http://schemas.microsoft.com/office/word/2010/wordml" xmlns:w15="http://schemas.microsoft.com/office/word/2012/wordml" xmlns:w16se="http://schemas.microsoft.com/office/word/2015/wordml/symex" xmlns:wpg="http://schemas.microsoft.com/office/word/2010/wordprocessingGroup" xmlns:wpi="http://schemas.microsoft.com/office/word/2010/wordprocessingInk" xmlns:wne="http://schemas.microsoft.com/office/word/2006/wordml" xmlns:wps="http://schemas.microsoft.com/office/word/2010/wordprocessingShape" mc:Ignorable="w14 w15 w16se wp14">
+  <w:endnote w:type="separator" w:id="-1">
+    <w:p>
+      <w:pPr>
+        <w:spacing w:after="0" w:line="240" w:lineRule="auto"/>
+      </w:pPr>
+      <w:r>
+        <w:separator/>
+      </w:r>
+    </w:p>
+  </w:endnote>
+  <w:endnote w:type="continuationSeparator" w:id="0">
+    <w:p>
+      <w:pPr>
+        <w:spacing w:after="0" w:line="240" w:lineRule="auto"/>
+      </w:pPr>
+      <w:r>
+        <w:continuationSeparator/>
+      </w:r>
+    </w:p>
+  </w:endnote>
+</w:endnotes>
+</file>
+
+<file path=word/footer1.xml><?xml version="1.0" encoding="utf-8"?>
+<w:ftr xmlns:wpc="http://schemas.microsoft.com/office/word/2010/wordprocessingCanvas" xmlns:cx="http://schemas.microsoft.com/office/drawing/2014/chartex" xmlns:cx1="http://schemas.microsoft.com/office/drawing/2015/9/8/chartex" xmlns:mc="http://schemas.openxmlformats.org/markup-compatibility/2006" xmlns:o="urn:schemas-microsoft-com:office:office" xmlns:r="http://schemas.openxmlformats.org/officeDocument/2006/relationships" xmlns:m="http://schemas.openxmlformats.org/officeDocument/2006/math" xmlns:v="urn:schemas-microsoft-com:vml" xmlns:wp14="http://schemas.microsoft.com/office/word/2010/wordprocessingDrawing" xmlns:wp="http://schemas.openxmlformats.org/drawingml/2006/wordprocessingDrawing" xmlns:w10="urn:schemas-microsoft-com:office:word" xmlns:w="http://schemas.openxmlformats.org/wordprocessingml/2006/main" xmlns:w14="http://schemas.microsoft.com/office/word/2010/wordml" xmlns:w15="http://schemas.microsoft.com/office/word/2012/wordml" xmlns:w16se="http://schemas.microsoft.com/office/word/2015/wordml/symex" xmlns:wpg="http://schemas.microsoft.com/office/word/2010/wordprocessingGroup" xmlns:wpi="http://schemas.microsoft.com/office/word/2010/wordprocessingInk" xmlns:wne="http://schemas.microsoft.com/office/word/2006/wordml" xmlns:wps="http://schemas.microsoft.com/office/word/2010/wordprocessingShape" mc:Ignorable="w14 w15 w16se wp14">
+  <w:p>
+    <w:pPr>
+      <w:pStyle w:val="Fuzeile"/>
+    </w:pPr>
+  </w:p>
+</w:ftr>
+</file>
+
+<file path=word/footer2.xml><?xml version="1.0" encoding="utf-8"?>
+<w:ftr xmlns:wpc="http://schemas.microsoft.com/office/word/2010/wordprocessingCanvas" xmlns:cx="http://schemas.microsoft.com/office/drawing/2014/chartex" xmlns:cx1="http://schemas.microsoft.com/office/drawing/2015/9/8/chartex" xmlns:mc="http://schemas.openxmlformats.org/markup-compatibility/2006" xmlns:o="urn:schemas-microsoft-com:office:office" xmlns:r="http://schemas.openxmlformats.org/officeDocument/2006/relationships" xmlns:m="http://schemas.openxmlformats.org/officeDocument/2006/math" xmlns:v="urn:schemas-microsoft-com:vml" xmlns:wp14="http://schemas.microsoft.com/office/word/2010/wordprocessingDrawing" xmlns:wp="http://schemas.openxmlformats.org/drawingml/2006/wordprocessingDrawing" xmlns:w10="urn:schemas-microsoft-com:office:word" xmlns:w="http://schemas.openxmlformats.org/wordprocessingml/2006/main" xmlns:w14="http://schemas.microsoft.com/office/word/2010/wordml" xmlns:w15="http://schemas.microsoft.com/office/word/2012/wordml" xmlns:w16se="http://schemas.microsoft.com/office/word/2015/wordml/symex" xmlns:wpg="http://schemas.microsoft.com/office/word/2010/wordprocessingGroup" xmlns:wpi="http://schemas.microsoft.com/office/word/2010/wordprocessingInk" xmlns:wne="http://schemas.microsoft.com/office/word/2006/wordml" xmlns:wps="http://schemas.microsoft.com/office/word/2010/wordprocessingShape" mc:Ignorable="w14 w15 w16se wp14">
+  <w:p>
+    <w:pPr>
+      <w:pStyle w:val="Fuzeile"/>
+    </w:pPr>
+  </w:p>
+</w:ftr>
+</file>
+
+<file path=word/footer3.xml><?xml version="1.0" encoding="utf-8"?>
+<w:ftr xmlns:wpc="http://schemas.microsoft.com/office/word/2010/wordprocessingCanvas" xmlns:cx="http://schemas.microsoft.com/office/drawing/2014/chartex" xmlns:cx1="http://schemas.microsoft.com/office/drawing/2015/9/8/chartex" xmlns:mc="http://schemas.openxmlformats.org/markup-compatibility/2006" xmlns:o="urn:schemas-microsoft-com:office:office" xmlns:r="http://schemas.openxmlformats.org/officeDocument/2006/relationships" xmlns:m="http://schemas.openxmlformats.org/officeDocument/2006/math" xmlns:v="urn:schemas-microsoft-com:vml" xmlns:wp14="http://schemas.microsoft.com/office/word/2010/wordprocessingDrawing" xmlns:wp="http://schemas.openxmlformats.org/drawingml/2006/wordprocessingDrawing" xmlns:w10="urn:schemas-microsoft-com:office:word" xmlns:w="http://schemas.openxmlformats.org/wordprocessingml/2006/main" xmlns:w14="http://schemas.microsoft.com/office/word/2010/wordml" xmlns:w15="http://schemas.microsoft.com/office/word/2012/wordml" xmlns:w16se="http://schemas.microsoft.com/office/word/2015/wordml/symex" xmlns:wpg="http://schemas.microsoft.com/office/word/2010/wordprocessingGroup" xmlns:wpi="http://schemas.microsoft.com/office/word/2010/wordprocessingInk" xmlns:wne="http://schemas.microsoft.com/office/word/2006/wordml" xmlns:wps="http://schemas.microsoft.com/office/word/2010/wordprocessingShape" mc:Ignorable="w14 w15 w16se wp14">
+  <w:p>
+    <w:pPr>
+      <w:pStyle w:val="Fuzeile"/>
+    </w:pPr>
+  </w:p>
+</w:ftr>
+</file>
+
+<file path=word/footnotes.xml><?xml version="1.0" encoding="utf-8"?>
+<w:footnotes xmlns:wpc="http://schemas.microsoft.com/office/word/2010/wordprocessingCanvas" xmlns:cx="http://schemas.microsoft.com/office/drawing/2014/chartex" xmlns:cx1="http://schemas.microsoft.com/office/drawing/2015/9/8/chartex" xmlns:mc="http://schemas.openxmlformats.org/markup-compatibility/2006" xmlns:o="urn:schemas-microsoft-com:office:office" xmlns:r="http://schemas.openxmlformats.org/officeDocument/2006/relationships" xmlns:m="http://schemas.openxmlformats.org/officeDocument/2006/math" xmlns:v="urn:schemas-microsoft-com:vml" xmlns:wp14="http://schemas.microsoft.com/office/word/2010/wordprocessingDrawing" xmlns:wp="http://schemas.openxmlformats.org/drawingml/2006/wordprocessingDrawing" xmlns:w10="urn:schemas-microsoft-com:office:word" xmlns:w="http://schemas.openxmlformats.org/wordprocessingml/2006/main" xmlns:w14="http://schemas.microsoft.com/office/word/2010/wordml" xmlns:w15="http://schemas.microsoft.com/office/word/2012/wordml" xmlns:w16se="http://schemas.microsoft.com/office/word/2015/wordml/symex" xmlns:wpg="http://schemas.microsoft.com/office/word/2010/wordprocessingGroup" xmlns:wpi="http://schemas.microsoft.com/office/word/2010/wordprocessingInk" xmlns:wne="http://schemas.microsoft.com/office/word/2006/wordml" xmlns:wps="http://schemas.microsoft.com/office/word/2010/wordprocessingShape" mc:Ignorable="w14 w15 w16se wp14">
+  <w:footnote w:type="separator" w:id="-1">
+    <w:p>
+      <w:pPr>
+        <w:spacing w:after="0" w:line="240" w:lineRule="auto"/>
+      </w:pPr>
+      <w:r>
+        <w:separator/>
+      </w:r>
+    </w:p>
+  </w:footnote>
+  <w:footnote w:type="continuationSeparator" w:id="0">
+    <w:p>
+      <w:pPr>
+        <w:spacing w:after="0" w:line="240" w:lineRule="auto"/>
+      </w:pPr>
+      <w:r>
+        <w:continuationSeparator/>
+      </w:r>
+    </w:p>
+  </w:footnote>
+</w:footnotes>
+</file>
+
+<file path=word/header1.xml><?xml version="1.0" encoding="utf-8"?>
+<w:hdr xmlns:wpc="http://schemas.microsoft.com/office/word/2010/wordprocessingCanvas" xmlns:cx="http://schemas.microsoft.com/office/drawing/2014/chartex" xmlns:cx1="http://schemas.microsoft.com/office/drawing/2015/9/8/chartex" xmlns:mc="http://schemas.openxmlformats.org/markup-compatibility/2006" xmlns:o="urn:schemas-microsoft-com:office:office" xmlns:r="http://schemas.openxmlformats.org/officeDocument/2006/relationships" xmlns:m="http://schemas.openxmlformats.org/officeDocument/2006/math" xmlns:v="urn:schemas-microsoft-com:vml" xmlns:wp14="http://schemas.microsoft.com/office/word/2010/wordprocessingDrawing" xmlns:wp="http://schemas.openxmlformats.org/drawingml/2006/wordprocessingDrawing" xmlns:w10="urn:schemas-microsoft-com:office:word" xmlns:w="http://schemas.openxmlformats.org/wordprocessingml/2006/main" xmlns:w14="http://schemas.microsoft.com/office/word/2010/wordml" xmlns:w15="http://schemas.microsoft.com/office/word/2012/wordml" xmlns:w16se="http://schemas.microsoft.com/office/word/2015/wordml/symex" xmlns:wpg="http://schemas.microsoft.com/office/word/2010/wordprocessingGroup" xmlns:wpi="http://schemas.microsoft.com/office/word/2010/wordprocessingInk" xmlns:wne="http://schemas.microsoft.com/office/word/2006/wordml" xmlns:wps="http://schemas.microsoft.com/office/word/2010/wordprocessingShape" mc:Ignorable="w14 w15 w16se wp14">
+  <w:p>
+    <w:pPr>
+      <w:pStyle w:val="Kopfzeile"/>
+    </w:pPr>
+  </w:p>
+</w:hdr>
+</file>
+
+<file path=word/header2.xml><?xml version="1.0" encoding="utf-8"?>
+<w:hdr xmlns:wpc="http://schemas.microsoft.com/office/word/2010/wordprocessingCanvas" xmlns:cx="http://schemas.microsoft.com/office/drawing/2014/chartex" xmlns:cx1="http://schemas.microsoft.com/office/drawing/2015/9/8/chartex" xmlns:mc="http://schemas.openxmlformats.org/markup-compatibility/2006" xmlns:o="urn:schemas-microsoft-com:office:office" xmlns:r="http://schemas.openxmlformats.org/officeDocument/2006/relationships" xmlns:m="http://schemas.openxmlformats.org/officeDocument/2006/math" xmlns:v="urn:schemas-microsoft-com:vml" xmlns:wp14="http://schemas.microsoft.com/office/word/2010/wordprocessingDrawing" xmlns:wp="http://schemas.openxmlformats.org/drawingml/2006/wordprocessingDrawing" xmlns:w10="urn:schemas-microsoft-com:office:word" xmlns:w="http://schemas.openxmlformats.org/wordprocessingml/2006/main" xmlns:w14="http://schemas.microsoft.com/office/word/2010/wordml" xmlns:w15="http://schemas.microsoft.com/office/word/2012/wordml" xmlns:w16se="http://schemas.microsoft.com/office/word/2015/wordml/symex" xmlns:wpg="http://schemas.microsoft.com/office/word/2010/wordprocessingGroup" xmlns:wpi="http://schemas.microsoft.com/office/word/2010/wordprocessingInk" xmlns:wne="http://schemas.microsoft.com/office/word/2006/wordml" xmlns:wps="http://schemas.microsoft.com/office/word/2010/wordprocessingShape" mc:Ignorable="w14 w15 w16se wp14">
+  <w:p>
+    <w:pPr>
+      <w:pStyle w:val="Kopfzeile"/>
+    </w:pPr>
+  </w:p>
+</w:hdr>
+</file>
+
+<file path=word/header3.xml><?xml version="1.0" encoding="utf-8"?>
+<w:hdr xmlns:wpc="http://schemas.microsoft.com/office/word/2010/wordprocessingCanvas" xmlns:cx="http://schemas.microsoft.com/office/drawing/2014/chartex" xmlns:cx1="http://schemas.microsoft.com/office/drawing/2015/9/8/chartex" xmlns:mc="http://schemas.openxmlformats.org/markup-compatibility/2006" xmlns:o="urn:schemas-microsoft-com:office:office" xmlns:r="http://schemas.openxmlformats.org/officeDocument/2006/relationships" xmlns:m="http://schemas.openxmlformats.org/officeDocument/2006/math" xmlns:v="urn:schemas-microsoft-com:vml" xmlns:wp14="http://schemas.microsoft.com/office/word/2010/wordprocessingDrawing" xmlns:wp="http://schemas.openxmlformats.org/drawingml/2006/wordprocessingDrawing" xmlns:w10="urn:schemas-microsoft-com:office:word" xmlns:w="http://schemas.openxmlformats.org/wordprocessingml/2006/main" xmlns:w14="http://schemas.microsoft.com/office/word/2010/wordml" xmlns:w15="http://schemas.microsoft.com/office/word/2012/wordml" xmlns:w16se="http://schemas.microsoft.com/office/word/2015/wordml/symex" xmlns:wpg="http://schemas.microsoft.com/office/word/2010/wordprocessingGroup" xmlns:wpi="http://schemas.microsoft.com/office/word/2010/wordprocessingInk" xmlns:wne="http://schemas.microsoft.com/office/word/2006/wordml" xmlns:wps="http://schemas.microsoft.com/office/word/2010/wordprocessingShape" mc:Ignorable="w14 w15 w16se wp14">
+  <w:p>
+    <w:pPr>
+      <w:pStyle w:val="Kopfzeile"/>
+    </w:pPr>
+  </w:p>
+</w:hdr>
 </file>
 
 <file path=word/styles.xml><?xml version="1.0" encoding="utf-8"?>
@@ -848,6 +959,60 @@
       <w:szCs w:val="20"/>
     </w:rPr>
   </w:style>
+  <w:style w:type="paragraph" w:styleId="Kopfzeile">
+    <w:name w:val="header"/>
+    <w:basedOn w:val="Standard"/>
+    <w:link w:val="KopfzeileZchn"/>
+    <w:uiPriority w:val="99"/>
+    <w:unhideWhenUsed/>
+    <w:rsid w:val="00F93E71"/>
+    <w:pPr>
+      <w:tabs>
+        <w:tab w:val="center" w:pos="4536"/>
+        <w:tab w:val="right" w:pos="9072"/>
+      </w:tabs>
+      <w:spacing w:after="0" w:line="240" w:lineRule="auto"/>
+    </w:pPr>
+  </w:style>
+  <w:style w:type="character" w:customStyle="1" w:styleId="KopfzeileZchn">
+    <w:name w:val="Kopfzeile Zchn"/>
+    <w:basedOn w:val="Absatz-Standardschriftart"/>
+    <w:link w:val="Kopfzeile"/>
+    <w:uiPriority w:val="99"/>
+    <w:rsid w:val="00F93E71"/>
+    <w:rPr>
+      <w:rFonts w:ascii="Calibri" w:eastAsiaTheme="minorEastAsia" w:hAnsi="Calibri" w:cs="Calibri"/>
+      <w:sz w:val="24"/>
+      <w:szCs w:val="24"/>
+    </w:rPr>
+  </w:style>
+  <w:style w:type="paragraph" w:styleId="Fuzeile">
+    <w:name w:val="footer"/>
+    <w:basedOn w:val="Standard"/>
+    <w:link w:val="FuzeileZchn"/>
+    <w:uiPriority w:val="99"/>
+    <w:unhideWhenUsed/>
+    <w:rsid w:val="00F93E71"/>
+    <w:pPr>
+      <w:tabs>
+        <w:tab w:val="center" w:pos="4536"/>
+        <w:tab w:val="right" w:pos="9072"/>
+      </w:tabs>
+      <w:spacing w:after="0" w:line="240" w:lineRule="auto"/>
+    </w:pPr>
+  </w:style>
+  <w:style w:type="character" w:customStyle="1" w:styleId="FuzeileZchn">
+    <w:name w:val="Fußzeile Zchn"/>
+    <w:basedOn w:val="Absatz-Standardschriftart"/>
+    <w:link w:val="Fuzeile"/>
+    <w:uiPriority w:val="99"/>
+    <w:rsid w:val="00F93E71"/>
+    <w:rPr>
+      <w:rFonts w:ascii="Calibri" w:eastAsiaTheme="minorEastAsia" w:hAnsi="Calibri" w:cs="Calibri"/>
+      <w:sz w:val="24"/>
+      <w:szCs w:val="24"/>
+    </w:rPr>
+  </w:style>
 </w:styles>
 </file>
 

</xml_diff>